<commit_message>
Bugfixes na test in praktijk
verbetering bug in roots
verbetering find_all_values voor aanvragen ([] ipv None)
scan directory nu voor andere directory als root directory
aanpassing template voor aanvragen
</commit_message>
<xml_diff>
--- a/templates/2. Aanvraag goedkeuring afstudeeropdracht nieuwe vorm MAILMERGE.docx
+++ b/templates/2. Aanvraag goedkeuring afstudeeropdracht nieuwe vorm MAILMERGE.docx
@@ -4,7 +4,7 @@
   <w:body>
     <w:tbl>
       <w:tblPr>
-        <w:tblStyle w:val="Tabelraster"/>
+        <w:tblStyle w:val="TableGrid"/>
         <w:tblW w:w="0" w:type="auto"/>
         <w:tblLook w:val="04A0" w:firstRow="1" w:lastRow="0" w:firstColumn="1" w:lastColumn="0" w:noHBand="0" w:noVBand="1"/>
         <w:tblCaption w:val="studentTable"/>
@@ -410,6 +410,75 @@
         <w:tc>
           <w:tcPr>
             <w:tcW w:w="1838" w:type="dxa"/>
+            <w:shd w:val="clear" w:color="auto" w:fill="E7EAF0"/>
+            <w:vAlign w:val="center"/>
+          </w:tcPr>
+          <w:p>
+            <w:pPr>
+              <w:rPr>
+                <w:lang w:val="nl-NL"/>
+              </w:rPr>
+            </w:pPr>
+            <w:r>
+              <w:rPr>
+                <w:lang w:val="nl-NL"/>
+              </w:rPr>
+              <w:t>Afstudeervorm</w:t>
+            </w:r>
+          </w:p>
+        </w:tc>
+        <w:tc>
+          <w:tcPr>
+            <w:tcW w:w="7172" w:type="dxa"/>
+            <w:vAlign w:val="center"/>
+          </w:tcPr>
+          <w:p>
+            <w:pPr>
+              <w:rPr>
+                <w:lang w:val="nl-NL"/>
+              </w:rPr>
+            </w:pPr>
+            <w:r>
+              <w:rPr>
+                <w:lang w:val="nl-NL"/>
+              </w:rPr>
+              <w:fldChar w:fldCharType="begin"/>
+            </w:r>
+            <w:r>
+              <w:rPr>
+                <w:lang w:val="nl-NL"/>
+              </w:rPr>
+              <w:instrText xml:space="preserve"> MERGEFIELD  Hoe_ga_je_afstuderen </w:instrText>
+            </w:r>
+            <w:r>
+              <w:rPr>
+                <w:lang w:val="nl-NL"/>
+              </w:rPr>
+              <w:fldChar w:fldCharType="separate"/>
+            </w:r>
+            <w:r>
+              <w:rPr>
+                <w:noProof/>
+                <w:lang w:val="nl-NL"/>
+              </w:rPr>
+              <w:t>«Hoe_ga_je_afstuderen»</w:t>
+            </w:r>
+            <w:r>
+              <w:rPr>
+                <w:lang w:val="nl-NL"/>
+              </w:rPr>
+              <w:fldChar w:fldCharType="end"/>
+            </w:r>
+          </w:p>
+        </w:tc>
+      </w:tr>
+      <w:tr>
+        <w:trPr>
+          <w:trHeight w:val="465"/>
+        </w:trPr>
+        <w:tc>
+          <w:tcPr>
+            <w:tcW w:w="1838" w:type="dxa"/>
             <w:shd w:val="clear" w:color="auto" w:fill="CBD1E0"/>
             <w:vAlign w:val="center"/>
           </w:tcPr>
@@ -1033,31 +1102,7 @@
               <w:rPr>
                 <w:lang w:val="nl-NL"/>
               </w:rPr>
-              <w:t>Afstudeerperiode (begin</w:t>
-            </w:r>
-            <w:r>
-              <w:rPr>
-                <w:lang w:val="nl-NL"/>
-              </w:rPr>
-              <w:t>datum</w:t>
-            </w:r>
-            <w:r>
-              <w:rPr>
-                <w:lang w:val="nl-NL"/>
-              </w:rPr>
-              <w:t xml:space="preserve"> – eind</w:t>
-            </w:r>
-            <w:r>
-              <w:rPr>
-                <w:lang w:val="nl-NL"/>
-              </w:rPr>
-              <w:t>datum</w:t>
-            </w:r>
-            <w:r>
-              <w:rPr>
-                <w:lang w:val="nl-NL"/>
-              </w:rPr>
-              <w:t>)</w:t>
+              <w:t>Afstudeerperiode (begindatum – einddatum)</w:t>
             </w:r>
           </w:p>
         </w:tc>
@@ -1216,12 +1261,13 @@
           <w:bCs/>
           <w:lang w:val="nl-NL"/>
         </w:rPr>
+        <w:lastRenderedPageBreak/>
         <w:t>Omschrijving bedrijf</w:t>
       </w:r>
     </w:p>
     <w:tbl>
       <w:tblPr>
-        <w:tblStyle w:val="Tabelraster"/>
+        <w:tblStyle w:val="TableGrid"/>
         <w:tblW w:w="0" w:type="auto"/>
         <w:tblLook w:val="04A0" w:firstRow="1" w:lastRow="0" w:firstColumn="1" w:lastColumn="0" w:noHBand="0" w:noVBand="1"/>
         <w:tblCaption w:val="companyTable"/>
@@ -1264,7 +1310,7 @@
           </w:tcPr>
           <w:p>
             <w:pPr>
-              <w:pStyle w:val="Lijstalinea"/>
+              <w:pStyle w:val="ListParagraph"/>
               <w:numPr>
                 <w:ilvl w:val="0"/>
                 <w:numId w:val="48"/>
@@ -1417,7 +1463,7 @@
           </w:tcPr>
           <w:p>
             <w:pPr>
-              <w:pStyle w:val="Lijstalinea"/>
+              <w:pStyle w:val="ListParagraph"/>
               <w:numPr>
                 <w:ilvl w:val="0"/>
                 <w:numId w:val="48"/>
@@ -1490,7 +1536,7 @@
           </w:tcPr>
           <w:p>
             <w:pPr>
-              <w:pStyle w:val="Lijstalinea"/>
+              <w:pStyle w:val="ListParagraph"/>
               <w:numPr>
                 <w:ilvl w:val="0"/>
                 <w:numId w:val="48"/>
@@ -1629,7 +1675,7 @@
     </w:p>
     <w:tbl>
       <w:tblPr>
-        <w:tblStyle w:val="Tabelraster"/>
+        <w:tblStyle w:val="TableGrid"/>
         <w:tblW w:w="0" w:type="auto"/>
         <w:tblLook w:val="04A0" w:firstRow="1" w:lastRow="0" w:firstColumn="1" w:lastColumn="0" w:noHBand="0" w:noVBand="1"/>
         <w:tblCaption w:val="assignmentTable"/>
@@ -1666,7 +1712,7 @@
           </w:tcPr>
           <w:p>
             <w:pPr>
-              <w:pStyle w:val="Lijstalinea"/>
+              <w:pStyle w:val="ListParagraph"/>
               <w:numPr>
                 <w:ilvl w:val="0"/>
                 <w:numId w:val="48"/>
@@ -1739,7 +1785,7 @@
           </w:tcPr>
           <w:p>
             <w:pPr>
-              <w:pStyle w:val="Lijstalinea"/>
+              <w:pStyle w:val="ListParagraph"/>
               <w:numPr>
                 <w:ilvl w:val="0"/>
                 <w:numId w:val="48"/>
@@ -1840,7 +1886,7 @@
           </w:tcPr>
           <w:p>
             <w:pPr>
-              <w:pStyle w:val="Lijstalinea"/>
+              <w:pStyle w:val="ListParagraph"/>
               <w:numPr>
                 <w:ilvl w:val="0"/>
                 <w:numId w:val="48"/>
@@ -1936,7 +1982,7 @@
           </w:tcPr>
           <w:p>
             <w:pPr>
-              <w:pStyle w:val="Lijstalinea"/>
+              <w:pStyle w:val="ListParagraph"/>
               <w:numPr>
                 <w:ilvl w:val="0"/>
                 <w:numId w:val="48"/>
@@ -1977,23 +2023,13 @@
               </w:rPr>
               <w:t xml:space="preserve">Denk aan </w:t>
             </w:r>
-            <w:proofErr w:type="spellStart"/>
             <w:r>
               <w:rPr>
                 <w:i/>
                 <w:iCs/>
                 <w:lang w:val="nl-NL"/>
               </w:rPr>
-              <w:t>requirements</w:t>
-            </w:r>
-            <w:proofErr w:type="spellEnd"/>
-            <w:r>
-              <w:rPr>
-                <w:i/>
-                <w:iCs/>
-                <w:lang w:val="nl-NL"/>
-              </w:rPr>
-              <w:t xml:space="preserve">, </w:t>
+              <w:t xml:space="preserve">requirements, </w:t>
             </w:r>
             <w:r>
               <w:rPr>
@@ -2101,7 +2137,7 @@
           </w:tcPr>
           <w:p>
             <w:pPr>
-              <w:pStyle w:val="Lijstalinea"/>
+              <w:pStyle w:val="ListParagraph"/>
               <w:numPr>
                 <w:ilvl w:val="0"/>
                 <w:numId w:val="48"/>
@@ -2312,7 +2348,7 @@
           </w:tcPr>
           <w:p>
             <w:pPr>
-              <w:pStyle w:val="Lijstalinea"/>
+              <w:pStyle w:val="ListParagraph"/>
               <w:numPr>
                 <w:ilvl w:val="0"/>
                 <w:numId w:val="48"/>
@@ -2433,7 +2469,7 @@
           </w:tcPr>
           <w:p>
             <w:pPr>
-              <w:pStyle w:val="Lijstalinea"/>
+              <w:pStyle w:val="ListParagraph"/>
               <w:numPr>
                 <w:ilvl w:val="0"/>
                 <w:numId w:val="48"/>
@@ -2462,21 +2498,7 @@
               <w:rPr>
                 <w:lang w:val="nl-NL"/>
               </w:rPr>
-              <w:t xml:space="preserve">Hoe kom je aan de (functionele/non functionele) </w:t>
-            </w:r>
-            <w:proofErr w:type="spellStart"/>
-            <w:r>
-              <w:rPr>
-                <w:lang w:val="nl-NL"/>
-              </w:rPr>
-              <w:t>requirements</w:t>
-            </w:r>
-            <w:proofErr w:type="spellEnd"/>
-            <w:r>
-              <w:rPr>
-                <w:lang w:val="nl-NL"/>
-              </w:rPr>
-              <w:t xml:space="preserve">? </w:t>
+              <w:t xml:space="preserve">Hoe kom je aan de (functionele/non functionele) requirements? </w:t>
             </w:r>
             <w:r>
               <w:rPr>
@@ -2548,7 +2570,7 @@
           </w:tcPr>
           <w:p>
             <w:pPr>
-              <w:pStyle w:val="Lijstalinea"/>
+              <w:pStyle w:val="ListParagraph"/>
               <w:numPr>
                 <w:ilvl w:val="0"/>
                 <w:numId w:val="48"/>
@@ -2648,7 +2670,7 @@
           </w:tcPr>
           <w:p>
             <w:pPr>
-              <w:pStyle w:val="Lijstalinea"/>
+              <w:pStyle w:val="ListParagraph"/>
               <w:numPr>
                 <w:ilvl w:val="0"/>
                 <w:numId w:val="48"/>
@@ -2757,7 +2779,7 @@
           </w:tcPr>
           <w:p>
             <w:pPr>
-              <w:pStyle w:val="Lijstalinea"/>
+              <w:pStyle w:val="ListParagraph"/>
               <w:numPr>
                 <w:ilvl w:val="0"/>
                 <w:numId w:val="48"/>
@@ -2794,25 +2816,7 @@
                 <w:iCs/>
                 <w:lang w:val="nl-NL"/>
               </w:rPr>
-              <w:t xml:space="preserve"> management van je </w:t>
-            </w:r>
-            <w:proofErr w:type="spellStart"/>
-            <w:r>
-              <w:rPr>
-                <w:i/>
-                <w:iCs/>
-                <w:lang w:val="nl-NL"/>
-              </w:rPr>
-              <w:t>requirements</w:t>
-            </w:r>
-            <w:proofErr w:type="spellEnd"/>
-            <w:r>
-              <w:rPr>
-                <w:i/>
-                <w:iCs/>
-                <w:lang w:val="nl-NL"/>
-              </w:rPr>
-              <w:t xml:space="preserve">, issues, changes, releases en </w:t>
+              <w:t xml:space="preserve"> management van je requirements, issues, changes, releases en </w:t>
             </w:r>
             <w:r>
               <w:rPr>
@@ -2908,7 +2912,7 @@
           </w:tcPr>
           <w:p>
             <w:pPr>
-              <w:pStyle w:val="Lijstalinea"/>
+              <w:pStyle w:val="ListParagraph"/>
               <w:numPr>
                 <w:ilvl w:val="0"/>
                 <w:numId w:val="48"/>
@@ -3024,16 +3028,24 @@
         </w:tc>
       </w:tr>
     </w:tbl>
-    <w:p/>
+    <w:p>
+      <w:pPr>
+        <w:rPr>
+          <w:lang w:val="nl-NL"/>
+        </w:rPr>
+      </w:pPr>
+    </w:p>
     <w:p>
       <w:pPr>
         <w:rPr>
           <w:strike/>
+          <w:lang w:val="nl-NL"/>
         </w:rPr>
       </w:pPr>
       <w:r>
         <w:rPr>
           <w:strike/>
+          <w:lang w:val="nl-NL"/>
         </w:rPr>
         <w:br w:type="page"/>
       </w:r>
@@ -3042,6 +3054,7 @@
       <w:pPr>
         <w:rPr>
           <w:strike/>
+          <w:lang w:val="nl-NL"/>
         </w:rPr>
       </w:pPr>
     </w:p>
@@ -3084,7 +3097,7 @@
     </w:p>
     <w:p>
       <w:pPr>
-        <w:pStyle w:val="Lijstalinea"/>
+        <w:pStyle w:val="ListParagraph"/>
         <w:keepNext/>
         <w:keepLines/>
         <w:numPr>
@@ -3135,7 +3148,7 @@
     </w:p>
     <w:p>
       <w:pPr>
-        <w:pStyle w:val="Lijstalinea"/>
+        <w:pStyle w:val="ListParagraph"/>
         <w:keepNext/>
         <w:keepLines/>
         <w:numPr>
@@ -3170,7 +3183,7 @@
     </w:p>
     <w:p>
       <w:pPr>
-        <w:pStyle w:val="Lijstalinea"/>
+        <w:pStyle w:val="ListParagraph"/>
         <w:keepNext/>
         <w:keepLines/>
         <w:numPr>
@@ -3205,7 +3218,7 @@
     </w:p>
     <w:p>
       <w:pPr>
-        <w:pStyle w:val="Lijstalinea"/>
+        <w:pStyle w:val="ListParagraph"/>
         <w:keepNext/>
         <w:keepLines/>
         <w:numPr>
@@ -3240,7 +3253,7 @@
     </w:p>
     <w:p>
       <w:pPr>
-        <w:pStyle w:val="Lijstalinea"/>
+        <w:pStyle w:val="ListParagraph"/>
         <w:keepNext/>
         <w:keepLines/>
         <w:numPr>
@@ -3299,7 +3312,7 @@
     </w:p>
     <w:p>
       <w:pPr>
-        <w:pStyle w:val="Lijstalinea"/>
+        <w:pStyle w:val="ListParagraph"/>
         <w:keepNext/>
         <w:keepLines/>
         <w:numPr>
@@ -3324,7 +3337,7 @@
     </w:p>
     <w:p>
       <w:pPr>
-        <w:pStyle w:val="Lijstalinea"/>
+        <w:pStyle w:val="ListParagraph"/>
         <w:keepNext/>
         <w:keepLines/>
         <w:numPr>
@@ -3349,7 +3362,7 @@
     </w:p>
     <w:p>
       <w:pPr>
-        <w:pStyle w:val="Lijstalinea"/>
+        <w:pStyle w:val="ListParagraph"/>
         <w:keepNext/>
         <w:keepLines/>
         <w:numPr>
@@ -3374,7 +3387,7 @@
     </w:p>
     <w:p>
       <w:pPr>
-        <w:pStyle w:val="Lijstalinea"/>
+        <w:pStyle w:val="ListParagraph"/>
         <w:keepNext/>
         <w:keepLines/>
         <w:numPr>
@@ -3399,7 +3412,7 @@
     </w:p>
     <w:p>
       <w:pPr>
-        <w:pStyle w:val="Lijstalinea"/>
+        <w:pStyle w:val="ListParagraph"/>
         <w:keepNext/>
         <w:keepLines/>
         <w:numPr>
@@ -3461,47 +3474,47 @@
 <w:ftr xmlns:wpc="http://schemas.microsoft.com/office/word/2010/wordprocessingCanvas" xmlns:cx="http://schemas.microsoft.com/office/drawing/2014/chartex" xmlns:cx1="http://schemas.microsoft.com/office/drawing/2015/9/8/chartex" xmlns:cx2="http://schemas.microsoft.com/office/drawing/2015/10/21/chartex" xmlns:cx3="http://schemas.microsoft.com/office/drawing/2016/5/9/chartex" xmlns:cx4="http://schemas.microsoft.com/office/drawing/2016/5/10/chartex" xmlns:cx5="http://schemas.microsoft.com/office/drawing/2016/5/11/chartex" xmlns:cx6="http://schemas.microsoft.com/office/drawing/2016/5/12/chartex" xmlns:cx7="http://schemas.microsoft.com/office/drawing/2016/5/13/chartex" xmlns:cx8="http://schemas.microsoft.com/office/drawing/2016/5/14/chartex" xmlns:mc="http://schemas.openxmlformats.org/markup-compatibility/2006" xmlns:aink="http://schemas.microsoft.com/office/drawing/2016/ink" xmlns:am3d="http://schemas.microsoft.com/office/drawing/2017/model3d" xmlns:o="urn:schemas-microsoft-com:office:office" xmlns:oel="http://schemas.microsoft.com/office/2019/extlst" xmlns:r="http://schemas.openxmlformats.org/officeDocument/2006/relationships" xmlns:m="http://schemas.openxmlformats.org/officeDocument/2006/math" xmlns:v="urn:schemas-microsoft-com:vml" xmlns:wp14="http://schemas.microsoft.com/office/word/2010/wordprocessingDrawing" xmlns:wp="http://schemas.openxmlformats.org/drawingml/2006/wordprocessingDrawing" xmlns:w10="urn:schemas-microsoft-com:office:word" xmlns:w="http://schemas.openxmlformats.org/wordprocessingml/2006/main" xmlns:w14="http://schemas.microsoft.com/office/word/2010/wordml" xmlns:w15="http://schemas.microsoft.com/office/word/2012/wordml" xmlns:w16cex="http://schemas.microsoft.com/office/word/2018/wordml/cex" xmlns:w16cid="http://schemas.microsoft.com/office/word/2016/wordml/cid" xmlns:w16="http://schemas.microsoft.com/office/word/2018/wordml" xmlns:w16sdtdh="http://schemas.microsoft.com/office/word/2020/wordml/sdtdatahash" xmlns:w16se="http://schemas.microsoft.com/office/word/2015/wordml/symex" xmlns:wpg="http://schemas.microsoft.com/office/word/2010/wordprocessingGroup" xmlns:wpi="http://schemas.microsoft.com/office/word/2010/wordprocessingInk" xmlns:wne="http://schemas.microsoft.com/office/word/2006/wordml" xmlns:wps="http://schemas.microsoft.com/office/word/2010/wordprocessingShape" mc:Ignorable="w14 w15 w16se w16cid w16 w16cex w16sdtdh wp14">
   <w:p>
     <w:pPr>
-      <w:pStyle w:val="Voettekst"/>
+      <w:pStyle w:val="Footer"/>
       <w:framePr w:wrap="none" w:vAnchor="text" w:hAnchor="margin" w:xAlign="right" w:y="1"/>
       <w:rPr>
-        <w:rStyle w:val="Paginanummer"/>
+        <w:rStyle w:val="PageNumber"/>
       </w:rPr>
     </w:pPr>
     <w:r>
       <w:rPr>
-        <w:rStyle w:val="Paginanummer"/>
+        <w:rStyle w:val="PageNumber"/>
       </w:rPr>
       <w:fldChar w:fldCharType="begin"/>
     </w:r>
     <w:r>
       <w:rPr>
-        <w:rStyle w:val="Paginanummer"/>
+        <w:rStyle w:val="PageNumber"/>
       </w:rPr>
       <w:instrText xml:space="preserve"> PAGE </w:instrText>
     </w:r>
     <w:r>
       <w:rPr>
-        <w:rStyle w:val="Paginanummer"/>
+        <w:rStyle w:val="PageNumber"/>
       </w:rPr>
       <w:fldChar w:fldCharType="separate"/>
     </w:r>
     <w:r>
       <w:rPr>
-        <w:rStyle w:val="Paginanummer"/>
+        <w:rStyle w:val="PageNumber"/>
         <w:noProof/>
       </w:rPr>
       <w:t>1</w:t>
     </w:r>
     <w:r>
       <w:rPr>
-        <w:rStyle w:val="Paginanummer"/>
+        <w:rStyle w:val="PageNumber"/>
       </w:rPr>
       <w:fldChar w:fldCharType="end"/>
     </w:r>
   </w:p>
   <w:p>
     <w:pPr>
-      <w:pStyle w:val="Voettekst"/>
+      <w:pStyle w:val="Footer"/>
       <w:ind w:right="360"/>
     </w:pPr>
   </w:p>
@@ -3512,17 +3525,17 @@
 <w:ftr xmlns:wpc="http://schemas.microsoft.com/office/word/2010/wordprocessingCanvas" xmlns:cx="http://schemas.microsoft.com/office/drawing/2014/chartex" xmlns:cx1="http://schemas.microsoft.com/office/drawing/2015/9/8/chartex" xmlns:cx2="http://schemas.microsoft.com/office/drawing/2015/10/21/chartex" xmlns:cx3="http://schemas.microsoft.com/office/drawing/2016/5/9/chartex" xmlns:cx4="http://schemas.microsoft.com/office/drawing/2016/5/10/chartex" xmlns:cx5="http://schemas.microsoft.com/office/drawing/2016/5/11/chartex" xmlns:cx6="http://schemas.microsoft.com/office/drawing/2016/5/12/chartex" xmlns:cx7="http://schemas.microsoft.com/office/drawing/2016/5/13/chartex" xmlns:cx8="http://schemas.microsoft.com/office/drawing/2016/5/14/chartex" xmlns:mc="http://schemas.openxmlformats.org/markup-compatibility/2006" xmlns:aink="http://schemas.microsoft.com/office/drawing/2016/ink" xmlns:am3d="http://schemas.microsoft.com/office/drawing/2017/model3d" xmlns:o="urn:schemas-microsoft-com:office:office" xmlns:oel="http://schemas.microsoft.com/office/2019/extlst" xmlns:r="http://schemas.openxmlformats.org/officeDocument/2006/relationships" xmlns:m="http://schemas.openxmlformats.org/officeDocument/2006/math" xmlns:v="urn:schemas-microsoft-com:vml" xmlns:wp14="http://schemas.microsoft.com/office/word/2010/wordprocessingDrawing" xmlns:wp="http://schemas.openxmlformats.org/drawingml/2006/wordprocessingDrawing" xmlns:w10="urn:schemas-microsoft-com:office:word" xmlns:w="http://schemas.openxmlformats.org/wordprocessingml/2006/main" xmlns:w14="http://schemas.microsoft.com/office/word/2010/wordml" xmlns:w15="http://schemas.microsoft.com/office/word/2012/wordml" xmlns:w16cex="http://schemas.microsoft.com/office/word/2018/wordml/cex" xmlns:w16cid="http://schemas.microsoft.com/office/word/2016/wordml/cid" xmlns:w16="http://schemas.microsoft.com/office/word/2018/wordml" xmlns:w16sdtdh="http://schemas.microsoft.com/office/word/2020/wordml/sdtdatahash" xmlns:w16se="http://schemas.microsoft.com/office/word/2015/wordml/symex" xmlns:wpg="http://schemas.microsoft.com/office/word/2010/wordprocessingGroup" xmlns:wpi="http://schemas.microsoft.com/office/word/2010/wordprocessingInk" xmlns:wne="http://schemas.microsoft.com/office/word/2006/wordml" xmlns:wps="http://schemas.microsoft.com/office/word/2010/wordprocessingShape" mc:Ignorable="w14 w15 w16se w16cid w16 w16cex w16sdtdh wp14">
   <w:p>
     <w:pPr>
-      <w:pStyle w:val="Voettekst"/>
+      <w:pStyle w:val="Footer"/>
       <w:framePr w:wrap="none" w:vAnchor="text" w:hAnchor="margin" w:xAlign="right" w:y="1"/>
       <w:rPr>
-        <w:rStyle w:val="Paginanummer"/>
+        <w:rStyle w:val="PageNumber"/>
         <w:rFonts w:asciiTheme="majorHAnsi" w:hAnsiTheme="majorHAnsi" w:cstheme="majorHAnsi"/>
         <w:lang w:val="nl-NL"/>
       </w:rPr>
     </w:pPr>
     <w:r>
       <w:rPr>
-        <w:rStyle w:val="Paginanummer"/>
+        <w:rStyle w:val="PageNumber"/>
         <w:rFonts w:asciiTheme="majorHAnsi" w:hAnsiTheme="majorHAnsi" w:cstheme="majorHAnsi"/>
         <w:lang w:val="nl-NL"/>
       </w:rPr>
@@ -3531,7 +3544,7 @@
     <w:sdt>
       <w:sdtPr>
         <w:rPr>
-          <w:rStyle w:val="Paginanummer"/>
+          <w:rStyle w:val="PageNumber"/>
           <w:rFonts w:asciiTheme="majorHAnsi" w:hAnsiTheme="majorHAnsi" w:cstheme="majorHAnsi"/>
           <w:lang w:val="nl-NL"/>
         </w:rPr>
@@ -3541,15 +3554,10 @@
           <w:docPartUnique/>
         </w:docPartObj>
       </w:sdtPr>
-      <w:sdtEndPr>
-        <w:rPr>
-          <w:rStyle w:val="Paginanummer"/>
-        </w:rPr>
-      </w:sdtEndPr>
       <w:sdtContent>
         <w:r>
           <w:rPr>
-            <w:rStyle w:val="Paginanummer"/>
+            <w:rStyle w:val="PageNumber"/>
             <w:rFonts w:asciiTheme="majorHAnsi" w:hAnsiTheme="majorHAnsi" w:cstheme="majorHAnsi"/>
             <w:lang w:val="nl-NL"/>
           </w:rPr>
@@ -3557,7 +3565,7 @@
         </w:r>
         <w:r>
           <w:rPr>
-            <w:rStyle w:val="Paginanummer"/>
+            <w:rStyle w:val="PageNumber"/>
             <w:rFonts w:asciiTheme="majorHAnsi" w:hAnsiTheme="majorHAnsi" w:cstheme="majorHAnsi"/>
             <w:lang w:val="nl-NL"/>
           </w:rPr>
@@ -3565,7 +3573,7 @@
         </w:r>
         <w:r>
           <w:rPr>
-            <w:rStyle w:val="Paginanummer"/>
+            <w:rStyle w:val="PageNumber"/>
             <w:rFonts w:asciiTheme="majorHAnsi" w:hAnsiTheme="majorHAnsi" w:cstheme="majorHAnsi"/>
             <w:lang w:val="nl-NL"/>
           </w:rPr>
@@ -3573,7 +3581,7 @@
         </w:r>
         <w:r>
           <w:rPr>
-            <w:rStyle w:val="Paginanummer"/>
+            <w:rStyle w:val="PageNumber"/>
             <w:rFonts w:asciiTheme="majorHAnsi" w:hAnsiTheme="majorHAnsi" w:cstheme="majorHAnsi"/>
             <w:noProof/>
             <w:lang w:val="nl-NL"/>
@@ -3582,7 +3590,7 @@
         </w:r>
         <w:r>
           <w:rPr>
-            <w:rStyle w:val="Paginanummer"/>
+            <w:rStyle w:val="PageNumber"/>
             <w:rFonts w:asciiTheme="majorHAnsi" w:hAnsiTheme="majorHAnsi" w:cstheme="majorHAnsi"/>
             <w:lang w:val="nl-NL"/>
           </w:rPr>
@@ -3590,7 +3598,7 @@
         </w:r>
         <w:r>
           <w:rPr>
-            <w:rStyle w:val="Paginanummer"/>
+            <w:rStyle w:val="PageNumber"/>
             <w:rFonts w:asciiTheme="majorHAnsi" w:hAnsiTheme="majorHAnsi" w:cstheme="majorHAnsi"/>
             <w:lang w:val="nl-NL"/>
           </w:rPr>
@@ -3601,7 +3609,7 @@
   </w:p>
   <w:p>
     <w:pPr>
-      <w:pStyle w:val="Voettekst"/>
+      <w:pStyle w:val="Footer"/>
       <w:ind w:right="360"/>
       <w:rPr>
         <w:rFonts w:asciiTheme="majorHAnsi" w:hAnsiTheme="majorHAnsi" w:cstheme="majorHAnsi"/>
@@ -3621,6 +3629,13 @@
         <w:lang w:val="nl-NL"/>
       </w:rPr>
       <w:t>3.0.0</w:t>
+    </w:r>
+    <w:r>
+      <w:rPr>
+        <w:rFonts w:asciiTheme="majorHAnsi" w:hAnsiTheme="majorHAnsi" w:cstheme="majorHAnsi"/>
+        <w:lang w:val="nl-NL"/>
+      </w:rPr>
+      <w:t>b</w:t>
     </w:r>
   </w:p>
 </w:ftr>
@@ -3755,7 +3770,7 @@
         <w:bCs/>
         <w:lang w:val="nl-NL"/>
       </w:rPr>
-      <w:t>Nov23</w:t>
+      <w:t>Dec</w:t>
     </w:r>
     <w:r>
       <w:rPr>
@@ -3764,7 +3779,7 @@
         <w:bCs/>
         <w:lang w:val="nl-NL"/>
       </w:rPr>
-      <w:t xml:space="preserve"> </w:t>
+      <w:t>23</w:t>
     </w:r>
     <w:r>
       <w:rPr>
@@ -3773,7 +3788,7 @@
         <w:bCs/>
         <w:lang w:val="nl-NL"/>
       </w:rPr>
-      <w:t xml:space="preserve">Formulier </w:t>
+      <w:t xml:space="preserve"> </w:t>
     </w:r>
     <w:r>
       <w:rPr>
@@ -3782,7 +3797,7 @@
         <w:bCs/>
         <w:lang w:val="nl-NL"/>
       </w:rPr>
-      <w:t>2</w:t>
+      <w:t xml:space="preserve">Formulier </w:t>
     </w:r>
     <w:r>
       <w:rPr>
@@ -3791,7 +3806,7 @@
         <w:bCs/>
         <w:lang w:val="nl-NL"/>
       </w:rPr>
-      <w:t>: Beoordeling afstudeer</w:t>
+      <w:t>2</w:t>
     </w:r>
     <w:r>
       <w:rPr>
@@ -3800,7 +3815,32 @@
         <w:bCs/>
         <w:lang w:val="nl-NL"/>
       </w:rPr>
+      <w:t>: Beoordeling afstudeer</w:t>
+    </w:r>
+    <w:r>
+      <w:rPr>
+        <w:rFonts w:asciiTheme="majorHAnsi" w:hAnsiTheme="majorHAnsi" w:cstheme="majorHAnsi"/>
+        <w:b/>
+        <w:bCs/>
+        <w:lang w:val="nl-NL"/>
+      </w:rPr>
       <w:t>opdracht</w:t>
+    </w:r>
+  </w:p>
+  <w:p>
+    <w:pPr>
+      <w:jc w:val="center"/>
+      <w:rPr>
+        <w:rFonts w:asciiTheme="majorHAnsi" w:hAnsiTheme="majorHAnsi" w:cstheme="majorHAnsi"/>
+        <w:lang w:val="nl-NL"/>
+      </w:rPr>
+    </w:pPr>
+    <w:r>
+      <w:rPr>
+        <w:rFonts w:asciiTheme="majorHAnsi" w:hAnsiTheme="majorHAnsi" w:cstheme="majorHAnsi"/>
+        <w:lang w:val="nl-NL"/>
+      </w:rPr>
+      <w:t>Nieuwe vorm</w:t>
     </w:r>
   </w:p>
 </w:hdr>
@@ -9874,7 +9914,7 @@
     <w:lsdException w:name="Unresolved Mention" w:semiHidden="1" w:unhideWhenUsed="1"/>
     <w:lsdException w:name="Smart Link" w:semiHidden="1" w:unhideWhenUsed="1"/>
   </w:latentStyles>
-  <w:style w:type="paragraph" w:default="1" w:styleId="Standaard">
+  <w:style w:type="paragraph" w:default="1" w:styleId="Normal">
     <w:name w:val="Normal"/>
     <w:qFormat/>
     <w:rsid w:val="005052DE"/>
@@ -9882,13 +9922,13 @@
       <w:sz w:val="20"/>
     </w:rPr>
   </w:style>
-  <w:style w:type="character" w:default="1" w:styleId="Standaardalinea-lettertype">
+  <w:style w:type="character" w:default="1" w:styleId="DefaultParagraphFont">
     <w:name w:val="Default Paragraph Font"/>
     <w:uiPriority w:val="1"/>
     <w:semiHidden/>
     <w:unhideWhenUsed/>
   </w:style>
-  <w:style w:type="table" w:default="1" w:styleId="Standaardtabel">
+  <w:style w:type="table" w:default="1" w:styleId="TableNormal">
     <w:name w:val="Normal Table"/>
     <w:uiPriority w:val="99"/>
     <w:semiHidden/>
@@ -9903,15 +9943,15 @@
       </w:tblCellMar>
     </w:tblPr>
   </w:style>
-  <w:style w:type="numbering" w:default="1" w:styleId="Geenlijst">
+  <w:style w:type="numbering" w:default="1" w:styleId="NoList">
     <w:name w:val="No List"/>
     <w:uiPriority w:val="99"/>
     <w:semiHidden/>
     <w:unhideWhenUsed/>
   </w:style>
-  <w:style w:type="table" w:styleId="Tabelraster">
+  <w:style w:type="table" w:styleId="TableGrid">
     <w:name w:val="Table Grid"/>
-    <w:basedOn w:val="Standaardtabel"/>
+    <w:basedOn w:val="TableNormal"/>
     <w:uiPriority w:val="39"/>
     <w:rsid w:val="005052DE"/>
     <w:tblPr>
@@ -9925,9 +9965,9 @@
       </w:tblBorders>
     </w:tblPr>
   </w:style>
-  <w:style w:type="paragraph" w:styleId="Lijstalinea">
+  <w:style w:type="paragraph" w:styleId="ListParagraph">
     <w:name w:val="List Paragraph"/>
-    <w:basedOn w:val="Standaard"/>
+    <w:basedOn w:val="Normal"/>
     <w:uiPriority w:val="99"/>
     <w:qFormat/>
     <w:rsid w:val="0003330A"/>
@@ -9936,9 +9976,9 @@
       <w:contextualSpacing/>
     </w:pPr>
   </w:style>
-  <w:style w:type="character" w:styleId="Tekstvantijdelijkeaanduiding">
+  <w:style w:type="character" w:styleId="PlaceholderText">
     <w:name w:val="Placeholder Text"/>
-    <w:basedOn w:val="Standaardalinea-lettertype"/>
+    <w:basedOn w:val="DefaultParagraphFont"/>
     <w:uiPriority w:val="99"/>
     <w:semiHidden/>
     <w:rsid w:val="00CD53F6"/>
@@ -9946,10 +9986,10 @@
       <w:color w:val="808080"/>
     </w:rPr>
   </w:style>
-  <w:style w:type="paragraph" w:styleId="Koptekst">
+  <w:style w:type="paragraph" w:styleId="Header">
     <w:name w:val="header"/>
-    <w:basedOn w:val="Standaard"/>
-    <w:link w:val="KoptekstChar"/>
+    <w:basedOn w:val="Normal"/>
+    <w:link w:val="HeaderChar"/>
     <w:uiPriority w:val="99"/>
     <w:unhideWhenUsed/>
     <w:rsid w:val="00162E1B"/>
@@ -9960,20 +10000,20 @@
       </w:tabs>
     </w:pPr>
   </w:style>
-  <w:style w:type="character" w:customStyle="1" w:styleId="KoptekstChar">
-    <w:name w:val="Koptekst Char"/>
-    <w:basedOn w:val="Standaardalinea-lettertype"/>
-    <w:link w:val="Koptekst"/>
+  <w:style w:type="character" w:customStyle="1" w:styleId="HeaderChar">
+    <w:name w:val="Header Char"/>
+    <w:basedOn w:val="DefaultParagraphFont"/>
+    <w:link w:val="Header"/>
     <w:uiPriority w:val="99"/>
     <w:rsid w:val="00162E1B"/>
     <w:rPr>
       <w:sz w:val="20"/>
     </w:rPr>
   </w:style>
-  <w:style w:type="paragraph" w:styleId="Voettekst">
+  <w:style w:type="paragraph" w:styleId="Footer">
     <w:name w:val="footer"/>
-    <w:basedOn w:val="Standaard"/>
-    <w:link w:val="VoettekstChar"/>
+    <w:basedOn w:val="Normal"/>
+    <w:link w:val="FooterChar"/>
     <w:uiPriority w:val="99"/>
     <w:unhideWhenUsed/>
     <w:rsid w:val="00162E1B"/>
@@ -9984,25 +10024,25 @@
       </w:tabs>
     </w:pPr>
   </w:style>
-  <w:style w:type="character" w:customStyle="1" w:styleId="VoettekstChar">
-    <w:name w:val="Voettekst Char"/>
-    <w:basedOn w:val="Standaardalinea-lettertype"/>
-    <w:link w:val="Voettekst"/>
+  <w:style w:type="character" w:customStyle="1" w:styleId="FooterChar">
+    <w:name w:val="Footer Char"/>
+    <w:basedOn w:val="DefaultParagraphFont"/>
+    <w:link w:val="Footer"/>
     <w:uiPriority w:val="99"/>
     <w:rsid w:val="00162E1B"/>
     <w:rPr>
       <w:sz w:val="20"/>
     </w:rPr>
   </w:style>
-  <w:style w:type="character" w:styleId="Paginanummer">
+  <w:style w:type="character" w:styleId="PageNumber">
     <w:name w:val="page number"/>
-    <w:basedOn w:val="Standaardalinea-lettertype"/>
+    <w:basedOn w:val="DefaultParagraphFont"/>
     <w:uiPriority w:val="99"/>
     <w:semiHidden/>
     <w:unhideWhenUsed/>
     <w:rsid w:val="0002040B"/>
   </w:style>
-  <w:style w:type="paragraph" w:styleId="Revisie">
+  <w:style w:type="paragraph" w:styleId="Revision">
     <w:name w:val="Revision"/>
     <w:hidden/>
     <w:uiPriority w:val="99"/>
@@ -10014,7 +10054,7 @@
   </w:style>
   <w:style w:type="character" w:styleId="Hyperlink">
     <w:name w:val="Hyperlink"/>
-    <w:basedOn w:val="Standaardalinea-lettertype"/>
+    <w:basedOn w:val="DefaultParagraphFont"/>
     <w:uiPriority w:val="99"/>
     <w:unhideWhenUsed/>
     <w:rsid w:val="001A0DAD"/>
@@ -10023,9 +10063,9 @@
       <w:u w:val="single"/>
     </w:rPr>
   </w:style>
-  <w:style w:type="character" w:styleId="Onopgelostemelding">
+  <w:style w:type="character" w:styleId="UnresolvedMention">
     <w:name w:val="Unresolved Mention"/>
-    <w:basedOn w:val="Standaardalinea-lettertype"/>
+    <w:basedOn w:val="DefaultParagraphFont"/>
     <w:uiPriority w:val="99"/>
     <w:semiHidden/>
     <w:unhideWhenUsed/>
@@ -10035,9 +10075,9 @@
       <w:shd w:val="clear" w:color="auto" w:fill="E1DFDD"/>
     </w:rPr>
   </w:style>
-  <w:style w:type="character" w:styleId="Verwijzingopmerking">
+  <w:style w:type="character" w:styleId="CommentReference">
     <w:name w:val="annotation reference"/>
-    <w:basedOn w:val="Standaardalinea-lettertype"/>
+    <w:basedOn w:val="DefaultParagraphFont"/>
     <w:uiPriority w:val="99"/>
     <w:semiHidden/>
     <w:unhideWhenUsed/>
@@ -10047,10 +10087,10 @@
       <w:szCs w:val="16"/>
     </w:rPr>
   </w:style>
-  <w:style w:type="paragraph" w:styleId="Tekstopmerking">
+  <w:style w:type="paragraph" w:styleId="CommentText">
     <w:name w:val="annotation text"/>
-    <w:basedOn w:val="Standaard"/>
-    <w:link w:val="TekstopmerkingChar"/>
+    <w:basedOn w:val="Normal"/>
+    <w:link w:val="CommentTextChar"/>
     <w:uiPriority w:val="99"/>
     <w:unhideWhenUsed/>
     <w:rsid w:val="005E1BDE"/>
@@ -10058,10 +10098,10 @@
       <w:szCs w:val="20"/>
     </w:rPr>
   </w:style>
-  <w:style w:type="character" w:customStyle="1" w:styleId="TekstopmerkingChar">
-    <w:name w:val="Tekst opmerking Char"/>
-    <w:basedOn w:val="Standaardalinea-lettertype"/>
-    <w:link w:val="Tekstopmerking"/>
+  <w:style w:type="character" w:customStyle="1" w:styleId="CommentTextChar">
+    <w:name w:val="Comment Text Char"/>
+    <w:basedOn w:val="DefaultParagraphFont"/>
+    <w:link w:val="CommentText"/>
     <w:uiPriority w:val="99"/>
     <w:rsid w:val="005E1BDE"/>
     <w:rPr>
@@ -10069,11 +10109,11 @@
       <w:szCs w:val="20"/>
     </w:rPr>
   </w:style>
-  <w:style w:type="paragraph" w:styleId="Onderwerpvanopmerking">
+  <w:style w:type="paragraph" w:styleId="CommentSubject">
     <w:name w:val="annotation subject"/>
-    <w:basedOn w:val="Tekstopmerking"/>
-    <w:next w:val="Tekstopmerking"/>
-    <w:link w:val="OnderwerpvanopmerkingChar"/>
+    <w:basedOn w:val="CommentText"/>
+    <w:next w:val="CommentText"/>
+    <w:link w:val="CommentSubjectChar"/>
     <w:uiPriority w:val="99"/>
     <w:semiHidden/>
     <w:unhideWhenUsed/>
@@ -10083,10 +10123,10 @@
       <w:bCs/>
     </w:rPr>
   </w:style>
-  <w:style w:type="character" w:customStyle="1" w:styleId="OnderwerpvanopmerkingChar">
-    <w:name w:val="Onderwerp van opmerking Char"/>
-    <w:basedOn w:val="TekstopmerkingChar"/>
-    <w:link w:val="Onderwerpvanopmerking"/>
+  <w:style w:type="character" w:customStyle="1" w:styleId="CommentSubjectChar">
+    <w:name w:val="Comment Subject Char"/>
+    <w:basedOn w:val="CommentTextChar"/>
+    <w:link w:val="CommentSubject"/>
     <w:uiPriority w:val="99"/>
     <w:semiHidden/>
     <w:rsid w:val="005E1BDE"/>
@@ -10097,9 +10137,9 @@
       <w:szCs w:val="20"/>
     </w:rPr>
   </w:style>
-  <w:style w:type="character" w:styleId="GevolgdeHyperlink">
+  <w:style w:type="character" w:styleId="FollowedHyperlink">
     <w:name w:val="FollowedHyperlink"/>
-    <w:basedOn w:val="Standaardalinea-lettertype"/>
+    <w:basedOn w:val="DefaultParagraphFont"/>
     <w:uiPriority w:val="99"/>
     <w:semiHidden/>
     <w:unhideWhenUsed/>
@@ -10408,25 +10448,6 @@
 </file>
 
 <file path=customXml/item1.xml><?xml version="1.0" encoding="utf-8"?>
-<?mso-contentType ?>
-<FormTemplates xmlns="http://schemas.microsoft.com/sharepoint/v3/contenttype/forms">
-  <Display>DocumentLibraryForm</Display>
-  <Edit>DocumentLibraryForm</Edit>
-  <New>DocumentLibraryForm</New>
-</FormTemplates>
-</file>
-
-<file path=customXml/item2.xml><?xml version="1.0" encoding="utf-8"?>
-<b:Sources xmlns:b="http://schemas.openxmlformats.org/officeDocument/2006/bibliography" xmlns="http://schemas.openxmlformats.org/officeDocument/2006/bibliography" SelectedStyle="\APASixthEditionOfficeOnline.xsl" StyleName="APA" Version="6"/>
-</file>
-
-<file path=customXml/item3.xml><?xml version="1.0" encoding="utf-8"?>
-<p:properties xmlns:p="http://schemas.microsoft.com/office/2006/metadata/properties" xmlns:xsi="http://www.w3.org/2001/XMLSchema-instance" xmlns:pc="http://schemas.microsoft.com/office/infopath/2007/PartnerControls">
-  <documentManagement/>
-</p:properties>
-</file>
-
-<file path=customXml/item4.xml><?xml version="1.0" encoding="utf-8"?>
 <ct:contentTypeSchema xmlns:ct="http://schemas.microsoft.com/office/2006/metadata/contentType" xmlns:ma="http://schemas.microsoft.com/office/2006/metadata/properties/metaAttributes" ct:_="" ma:_="" ma:contentTypeName="Document" ma:contentTypeID="0x010100E67EF17690A51F44A53660B5D7BCB656" ma:contentTypeVersion="3" ma:contentTypeDescription="Een nieuw document maken." ma:contentTypeScope="" ma:versionID="e0061012bbd510aba9f0fe3499577a94">
   <xsd:schema xmlns:xsd="http://www.w3.org/2001/XMLSchema" xmlns:xs="http://www.w3.org/2001/XMLSchema" xmlns:p="http://schemas.microsoft.com/office/2006/metadata/properties" xmlns:ns2="e004f02e-4b17-461b-8440-6fc854830e54" targetNamespace="http://schemas.microsoft.com/office/2006/metadata/properties" ma:root="true" ma:fieldsID="c5c695adf0c6d63009f1ca551fc61499" ns2:_="">
     <xsd:import namespace="e004f02e-4b17-461b-8440-6fc854830e54"/>
@@ -10564,34 +10585,26 @@
 </ct:contentTypeSchema>
 </file>
 
-<file path=customXml/itemProps1.xml><?xml version="1.0" encoding="utf-8"?>
-<ds:datastoreItem xmlns:ds="http://schemas.openxmlformats.org/officeDocument/2006/customXml" ds:itemID="{A9C11EBF-27F0-4F0E-B1B5-7483EBAAE435}">
-  <ds:schemaRefs>
-    <ds:schemaRef ds:uri="http://schemas.microsoft.com/sharepoint/v3/contenttype/forms"/>
-  </ds:schemaRefs>
-</ds:datastoreItem>
+<file path=customXml/item2.xml><?xml version="1.0" encoding="utf-8"?>
+<?mso-contentType ?>
+<FormTemplates xmlns="http://schemas.microsoft.com/sharepoint/v3/contenttype/forms">
+  <Display>DocumentLibraryForm</Display>
+  <Edit>DocumentLibraryForm</Edit>
+  <New>DocumentLibraryForm</New>
+</FormTemplates>
 </file>
 
-<file path=customXml/itemProps2.xml><?xml version="1.0" encoding="utf-8"?>
-<ds:datastoreItem xmlns:ds="http://schemas.openxmlformats.org/officeDocument/2006/customXml" ds:itemID="{888C6BD4-D84C-4449-8B55-E18470715E4B}">
-  <ds:schemaRefs>
-    <ds:schemaRef ds:uri="http://schemas.openxmlformats.org/officeDocument/2006/bibliography"/>
-  </ds:schemaRefs>
-</ds:datastoreItem>
+<file path=customXml/item3.xml><?xml version="1.0" encoding="utf-8"?>
+<b:Sources xmlns:b="http://schemas.openxmlformats.org/officeDocument/2006/bibliography" xmlns="http://schemas.openxmlformats.org/officeDocument/2006/bibliography" SelectedStyle="\APASixthEditionOfficeOnline.xsl" StyleName="APA" Version="6"/>
 </file>
 
-<file path=customXml/itemProps3.xml><?xml version="1.0" encoding="utf-8"?>
-<ds:datastoreItem xmlns:ds="http://schemas.openxmlformats.org/officeDocument/2006/customXml" ds:itemID="{DD760423-7D3B-412D-85CC-C6BEDB201270}">
-  <ds:schemaRefs>
-    <ds:schemaRef ds:uri="http://schemas.microsoft.com/office/2006/metadata/properties"/>
-    <ds:schemaRef ds:uri="http://schemas.microsoft.com/office/infopath/2007/PartnerControls"/>
-    <ds:schemaRef ds:uri="af06de36-d0eb-4d1f-80e4-3def537d9b7c"/>
-    <ds:schemaRef ds:uri="5dbd564d-d88c-4990-883f-c040b13dc44c"/>
-  </ds:schemaRefs>
-</ds:datastoreItem>
+<file path=customXml/item4.xml><?xml version="1.0" encoding="utf-8"?>
+<p:properties xmlns:p="http://schemas.microsoft.com/office/2006/metadata/properties" xmlns:xsi="http://www.w3.org/2001/XMLSchema-instance" xmlns:pc="http://schemas.microsoft.com/office/infopath/2007/PartnerControls">
+  <documentManagement/>
+</p:properties>
 </file>
 
-<file path=customXml/itemProps4.xml><?xml version="1.0" encoding="utf-8"?>
+<file path=customXml/itemProps1.xml><?xml version="1.0" encoding="utf-8"?>
 <ds:datastoreItem xmlns:ds="http://schemas.openxmlformats.org/officeDocument/2006/customXml" ds:itemID="{8337EEA6-6C11-4669-BBCA-B4A07248B159}">
   <ds:schemaRefs>
     <ds:schemaRef ds:uri="http://schemas.microsoft.com/office/2006/metadata/contentType"/>
@@ -10607,4 +10620,29 @@
     <ds:schemaRef ds:uri="http://schemas.microsoft.com/internal/obd"/>
   </ds:schemaRefs>
 </ds:datastoreItem>
+</file>
+
+<file path=customXml/itemProps2.xml><?xml version="1.0" encoding="utf-8"?>
+<ds:datastoreItem xmlns:ds="http://schemas.openxmlformats.org/officeDocument/2006/customXml" ds:itemID="{A9C11EBF-27F0-4F0E-B1B5-7483EBAAE435}">
+  <ds:schemaRefs>
+    <ds:schemaRef ds:uri="http://schemas.microsoft.com/sharepoint/v3/contenttype/forms"/>
+  </ds:schemaRefs>
+</ds:datastoreItem>
+</file>
+
+<file path=customXml/itemProps3.xml><?xml version="1.0" encoding="utf-8"?>
+<ds:datastoreItem xmlns:ds="http://schemas.openxmlformats.org/officeDocument/2006/customXml" ds:itemID="{888C6BD4-D84C-4449-8B55-E18470715E4B}">
+  <ds:schemaRefs>
+    <ds:schemaRef ds:uri="http://schemas.openxmlformats.org/officeDocument/2006/bibliography"/>
+  </ds:schemaRefs>
+</ds:datastoreItem>
+</file>
+
+<file path=customXml/itemProps4.xml><?xml version="1.0" encoding="utf-8"?>
+<ds:datastoreItem xmlns:ds="http://schemas.openxmlformats.org/officeDocument/2006/customXml" ds:itemID="{DD760423-7D3B-412D-85CC-C6BEDB201270}">
+  <ds:schemaRefs>
+    <ds:schemaRef ds:uri="http://schemas.microsoft.com/office/2006/metadata/properties"/>
+    <ds:schemaRef ds:uri="http://schemas.microsoft.com/office/infopath/2007/PartnerControls"/>
+  </ds:schemaRefs>
+</ds:datastoreItem>
 </file>
</xml_diff>

<commit_message>
Geen wijzigingen. Veranderingen in data na installatie op productie
</commit_message>
<xml_diff>
--- a/templates/2. Aanvraag goedkeuring afstudeeropdracht nieuwe vorm MAILMERGE.docx
+++ b/templates/2. Aanvraag goedkeuring afstudeeropdracht nieuwe vorm MAILMERGE.docx
@@ -10448,9 +10448,10 @@
 </file>
 
 <file path=customXml/item1.xml><?xml version="1.0" encoding="utf-8"?>
-<ct:contentTypeSchema xmlns:ct="http://schemas.microsoft.com/office/2006/metadata/contentType" xmlns:ma="http://schemas.microsoft.com/office/2006/metadata/properties/metaAttributes" ct:_="" ma:_="" ma:contentTypeName="Document" ma:contentTypeID="0x010100E67EF17690A51F44A53660B5D7BCB656" ma:contentTypeVersion="3" ma:contentTypeDescription="Een nieuw document maken." ma:contentTypeScope="" ma:versionID="e0061012bbd510aba9f0fe3499577a94">
-  <xsd:schema xmlns:xsd="http://www.w3.org/2001/XMLSchema" xmlns:xs="http://www.w3.org/2001/XMLSchema" xmlns:p="http://schemas.microsoft.com/office/2006/metadata/properties" xmlns:ns2="e004f02e-4b17-461b-8440-6fc854830e54" targetNamespace="http://schemas.microsoft.com/office/2006/metadata/properties" ma:root="true" ma:fieldsID="c5c695adf0c6d63009f1ca551fc61499" ns2:_="">
-    <xsd:import namespace="e004f02e-4b17-461b-8440-6fc854830e54"/>
+<ct:contentTypeSchema xmlns:ct="http://schemas.microsoft.com/office/2006/metadata/contentType" xmlns:ma="http://schemas.microsoft.com/office/2006/metadata/properties/metaAttributes" ct:_="" ma:_="" ma:contentTypeName="Document" ma:contentTypeID="0x010100AFFE6DEBB739B542B8FEAA2044EF31A3" ma:contentTypeVersion="16" ma:contentTypeDescription="Een nieuw document maken." ma:contentTypeScope="" ma:versionID="6f76822a87dec94ded47590863c36fbe">
+  <xsd:schema xmlns:xsd="http://www.w3.org/2001/XMLSchema" xmlns:xs="http://www.w3.org/2001/XMLSchema" xmlns:p="http://schemas.microsoft.com/office/2006/metadata/properties" xmlns:ns2="1bfdbfac-d942-47c5-b103-12b890db419b" xmlns:ns3="f2576369-ba53-4936-a3c0-7f0d82fb7778" targetNamespace="http://schemas.microsoft.com/office/2006/metadata/properties" ma:root="true" ma:fieldsID="2b111738bb78e2587f2d436f84d12744" ns2:_="" ns3:_="">
+    <xsd:import namespace="1bfdbfac-d942-47c5-b103-12b890db419b"/>
+    <xsd:import namespace="f2576369-ba53-4936-a3c0-7f0d82fb7778"/>
     <xsd:element name="properties">
       <xsd:complexType>
         <xsd:sequence>
@@ -10459,6 +10460,18 @@
               <xsd:all>
                 <xsd:element ref="ns2:MediaServiceMetadata" minOccurs="0"/>
                 <xsd:element ref="ns2:MediaServiceFastMetadata" minOccurs="0"/>
+                <xsd:element ref="ns2:MediaServiceDateTaken" minOccurs="0"/>
+                <xsd:element ref="ns2:MediaServiceAutoTags" minOccurs="0"/>
+                <xsd:element ref="ns2:MediaServiceOCR" minOccurs="0"/>
+                <xsd:element ref="ns2:MediaServiceGenerationTime" minOccurs="0"/>
+                <xsd:element ref="ns2:MediaServiceEventHashCode" minOccurs="0"/>
+                <xsd:element ref="ns3:SharedWithUsers" minOccurs="0"/>
+                <xsd:element ref="ns3:SharedWithDetails" minOccurs="0"/>
+                <xsd:element ref="ns2:MediaServiceAutoKeyPoints" minOccurs="0"/>
+                <xsd:element ref="ns2:MediaServiceKeyPoints" minOccurs="0"/>
+                <xsd:element ref="ns2:lcf76f155ced4ddcb4097134ff3c332f" minOccurs="0"/>
+                <xsd:element ref="ns3:TaxCatchAll" minOccurs="0"/>
+                <xsd:element ref="ns2:MediaServiceLocation" minOccurs="0"/>
                 <xsd:element ref="ns2:MediaServiceObjectDetectorVersions" minOccurs="0"/>
               </xsd:all>
             </xsd:complexType>
@@ -10467,7 +10480,7 @@
       </xsd:complexType>
     </xsd:element>
   </xsd:schema>
-  <xsd:schema xmlns:xsd="http://www.w3.org/2001/XMLSchema" xmlns:xs="http://www.w3.org/2001/XMLSchema" xmlns:dms="http://schemas.microsoft.com/office/2006/documentManagement/types" xmlns:pc="http://schemas.microsoft.com/office/infopath/2007/PartnerControls" targetNamespace="e004f02e-4b17-461b-8440-6fc854830e54" elementFormDefault="qualified">
+  <xsd:schema xmlns:xsd="http://www.w3.org/2001/XMLSchema" xmlns:xs="http://www.w3.org/2001/XMLSchema" xmlns:dms="http://schemas.microsoft.com/office/2006/documentManagement/types" xmlns:pc="http://schemas.microsoft.com/office/infopath/2007/PartnerControls" targetNamespace="1bfdbfac-d942-47c5-b103-12b890db419b" elementFormDefault="qualified">
     <xsd:import namespace="http://schemas.microsoft.com/office/2006/documentManagement/types"/>
     <xsd:import namespace="http://schemas.microsoft.com/office/infopath/2007/PartnerControls"/>
     <xsd:element name="MediaServiceMetadata" ma:index="8" nillable="true" ma:displayName="MediaServiceMetadata" ma:hidden="true" ma:internalName="MediaServiceMetadata" ma:readOnly="true">
@@ -10480,10 +10493,102 @@
         <xsd:restriction base="dms:Note"/>
       </xsd:simpleType>
     </xsd:element>
-    <xsd:element name="MediaServiceObjectDetectorVersions" ma:index="10" nillable="true" ma:displayName="MediaServiceObjectDetectorVersions" ma:hidden="true" ma:indexed="true" ma:internalName="MediaServiceObjectDetectorVersions" ma:readOnly="true">
+    <xsd:element name="MediaServiceDateTaken" ma:index="10" nillable="true" ma:displayName="MediaServiceDateTaken" ma:hidden="true" ma:internalName="MediaServiceDateTaken" ma:readOnly="true">
       <xsd:simpleType>
         <xsd:restriction base="dms:Text"/>
       </xsd:simpleType>
+    </xsd:element>
+    <xsd:element name="MediaServiceAutoTags" ma:index="11" nillable="true" ma:displayName="Tags" ma:internalName="MediaServiceAutoTags" ma:readOnly="true">
+      <xsd:simpleType>
+        <xsd:restriction base="dms:Text"/>
+      </xsd:simpleType>
+    </xsd:element>
+    <xsd:element name="MediaServiceOCR" ma:index="12" nillable="true" ma:displayName="Extracted Text" ma:internalName="MediaServiceOCR" ma:readOnly="true">
+      <xsd:simpleType>
+        <xsd:restriction base="dms:Note">
+          <xsd:maxLength value="255"/>
+        </xsd:restriction>
+      </xsd:simpleType>
+    </xsd:element>
+    <xsd:element name="MediaServiceGenerationTime" ma:index="13" nillable="true" ma:displayName="MediaServiceGenerationTime" ma:hidden="true" ma:internalName="MediaServiceGenerationTime" ma:readOnly="true">
+      <xsd:simpleType>
+        <xsd:restriction base="dms:Text"/>
+      </xsd:simpleType>
+    </xsd:element>
+    <xsd:element name="MediaServiceEventHashCode" ma:index="14" nillable="true" ma:displayName="MediaServiceEventHashCode" ma:hidden="true" ma:internalName="MediaServiceEventHashCode" ma:readOnly="true">
+      <xsd:simpleType>
+        <xsd:restriction base="dms:Text"/>
+      </xsd:simpleType>
+    </xsd:element>
+    <xsd:element name="MediaServiceAutoKeyPoints" ma:index="17" nillable="true" ma:displayName="MediaServiceAutoKeyPoints" ma:hidden="true" ma:internalName="MediaServiceAutoKeyPoints" ma:readOnly="true">
+      <xsd:simpleType>
+        <xsd:restriction base="dms:Note"/>
+      </xsd:simpleType>
+    </xsd:element>
+    <xsd:element name="MediaServiceKeyPoints" ma:index="18" nillable="true" ma:displayName="KeyPoints" ma:internalName="MediaServiceKeyPoints" ma:readOnly="true">
+      <xsd:simpleType>
+        <xsd:restriction base="dms:Note">
+          <xsd:maxLength value="255"/>
+        </xsd:restriction>
+      </xsd:simpleType>
+    </xsd:element>
+    <xsd:element name="lcf76f155ced4ddcb4097134ff3c332f" ma:index="20" nillable="true" ma:taxonomy="true" ma:internalName="lcf76f155ced4ddcb4097134ff3c332f" ma:taxonomyFieldName="MediaServiceImageTags" ma:displayName="Afbeeldingtags" ma:readOnly="false" ma:fieldId="{5cf76f15-5ced-4ddc-b409-7134ff3c332f}" ma:taxonomyMulti="true" ma:sspId="702e4e3a-1431-4321-a2fb-937b74f00274" ma:termSetId="09814cd3-568e-fe90-9814-8d621ff8fb84" ma:anchorId="fba54fb3-c3e1-fe81-a776-ca4b69148c4d" ma:open="true" ma:isKeyword="false">
+      <xsd:complexType>
+        <xsd:sequence>
+          <xsd:element ref="pc:Terms" minOccurs="0" maxOccurs="1"/>
+        </xsd:sequence>
+      </xsd:complexType>
+    </xsd:element>
+    <xsd:element name="MediaServiceLocation" ma:index="22" nillable="true" ma:displayName="Location" ma:indexed="true" ma:internalName="MediaServiceLocation" ma:readOnly="true">
+      <xsd:simpleType>
+        <xsd:restriction base="dms:Text"/>
+      </xsd:simpleType>
+    </xsd:element>
+    <xsd:element name="MediaServiceObjectDetectorVersions" ma:index="23" nillable="true" ma:displayName="MediaServiceObjectDetectorVersions" ma:hidden="true" ma:indexed="true" ma:internalName="MediaServiceObjectDetectorVersions" ma:readOnly="true">
+      <xsd:simpleType>
+        <xsd:restriction base="dms:Text"/>
+      </xsd:simpleType>
+    </xsd:element>
+  </xsd:schema>
+  <xsd:schema xmlns:xsd="http://www.w3.org/2001/XMLSchema" xmlns:xs="http://www.w3.org/2001/XMLSchema" xmlns:dms="http://schemas.microsoft.com/office/2006/documentManagement/types" xmlns:pc="http://schemas.microsoft.com/office/infopath/2007/PartnerControls" targetNamespace="f2576369-ba53-4936-a3c0-7f0d82fb7778" elementFormDefault="qualified">
+    <xsd:import namespace="http://schemas.microsoft.com/office/2006/documentManagement/types"/>
+    <xsd:import namespace="http://schemas.microsoft.com/office/infopath/2007/PartnerControls"/>
+    <xsd:element name="SharedWithUsers" ma:index="15" nillable="true" ma:displayName="Gedeeld met" ma:internalName="SharedWithUsers" ma:readOnly="true">
+      <xsd:complexType>
+        <xsd:complexContent>
+          <xsd:extension base="dms:UserMulti">
+            <xsd:sequence>
+              <xsd:element name="UserInfo" minOccurs="0" maxOccurs="unbounded">
+                <xsd:complexType>
+                  <xsd:sequence>
+                    <xsd:element name="DisplayName" type="xsd:string" minOccurs="0"/>
+                    <xsd:element name="AccountId" type="dms:UserId" minOccurs="0" nillable="true"/>
+                    <xsd:element name="AccountType" type="xsd:string" minOccurs="0"/>
+                  </xsd:sequence>
+                </xsd:complexType>
+              </xsd:element>
+            </xsd:sequence>
+          </xsd:extension>
+        </xsd:complexContent>
+      </xsd:complexType>
+    </xsd:element>
+    <xsd:element name="SharedWithDetails" ma:index="16" nillable="true" ma:displayName="Gedeeld met details" ma:internalName="SharedWithDetails" ma:readOnly="true">
+      <xsd:simpleType>
+        <xsd:restriction base="dms:Note">
+          <xsd:maxLength value="255"/>
+        </xsd:restriction>
+      </xsd:simpleType>
+    </xsd:element>
+    <xsd:element name="TaxCatchAll" ma:index="21" nillable="true" ma:displayName="Taxonomy Catch All Column" ma:hidden="true" ma:list="{51ecb269-c79c-461a-a71b-1afb543605af}" ma:internalName="TaxCatchAll" ma:showField="CatchAllData" ma:web="f2576369-ba53-4936-a3c0-7f0d82fb7778">
+      <xsd:complexType>
+        <xsd:complexContent>
+          <xsd:extension base="dms:MultiChoiceLookup">
+            <xsd:sequence>
+              <xsd:element name="Value" type="dms:Lookup" maxOccurs="unbounded" minOccurs="0" nillable="true"/>
+            </xsd:sequence>
+          </xsd:extension>
+        </xsd:complexContent>
+      </xsd:complexType>
     </xsd:element>
   </xsd:schema>
   <xsd:schema xmlns="http://schemas.openxmlformats.org/package/2006/metadata/core-properties" xmlns:xsd="http://www.w3.org/2001/XMLSchema" xmlns:xsi="http://www.w3.org/2001/XMLSchema-instance" xmlns:dc="http://purl.org/dc/elements/1.1/" xmlns:dcterms="http://purl.org/dc/terms/" xmlns:odoc="http://schemas.microsoft.com/internal/obd" targetNamespace="http://schemas.openxmlformats.org/package/2006/metadata/core-properties" elementFormDefault="qualified" attributeFormDefault="unqualified" blockDefault="#all">
@@ -10600,26 +10705,17 @@
 
 <file path=customXml/item4.xml><?xml version="1.0" encoding="utf-8"?>
 <p:properties xmlns:p="http://schemas.microsoft.com/office/2006/metadata/properties" xmlns:xsi="http://www.w3.org/2001/XMLSchema-instance" xmlns:pc="http://schemas.microsoft.com/office/infopath/2007/PartnerControls">
-  <documentManagement/>
+  <documentManagement>
+    <TaxCatchAll xmlns="f2576369-ba53-4936-a3c0-7f0d82fb7778" xsi:nil="true"/>
+    <lcf76f155ced4ddcb4097134ff3c332f xmlns="1bfdbfac-d942-47c5-b103-12b890db419b">
+      <Terms xmlns="http://schemas.microsoft.com/office/infopath/2007/PartnerControls"/>
+    </lcf76f155ced4ddcb4097134ff3c332f>
+  </documentManagement>
 </p:properties>
 </file>
 
 <file path=customXml/itemProps1.xml><?xml version="1.0" encoding="utf-8"?>
-<ds:datastoreItem xmlns:ds="http://schemas.openxmlformats.org/officeDocument/2006/customXml" ds:itemID="{8337EEA6-6C11-4669-BBCA-B4A07248B159}">
-  <ds:schemaRefs>
-    <ds:schemaRef ds:uri="http://schemas.microsoft.com/office/2006/metadata/contentType"/>
-    <ds:schemaRef ds:uri="http://schemas.microsoft.com/office/2006/metadata/properties/metaAttributes"/>
-    <ds:schemaRef ds:uri="http://www.w3.org/2001/XMLSchema"/>
-    <ds:schemaRef ds:uri="http://schemas.microsoft.com/office/2006/metadata/properties"/>
-    <ds:schemaRef ds:uri="e004f02e-4b17-461b-8440-6fc854830e54"/>
-    <ds:schemaRef ds:uri="http://schemas.microsoft.com/office/2006/documentManagement/types"/>
-    <ds:schemaRef ds:uri="http://schemas.microsoft.com/office/infopath/2007/PartnerControls"/>
-    <ds:schemaRef ds:uri="http://schemas.openxmlformats.org/package/2006/metadata/core-properties"/>
-    <ds:schemaRef ds:uri="http://purl.org/dc/elements/1.1/"/>
-    <ds:schemaRef ds:uri="http://purl.org/dc/terms/"/>
-    <ds:schemaRef ds:uri="http://schemas.microsoft.com/internal/obd"/>
-  </ds:schemaRefs>
-</ds:datastoreItem>
+<ds:datastoreItem xmlns:ds="http://schemas.openxmlformats.org/officeDocument/2006/customXml" ds:itemID="{64386B9D-00D5-4A13-8C07-15EF5F725A74}"/>
 </file>
 
 <file path=customXml/itemProps2.xml><?xml version="1.0" encoding="utf-8"?>

</xml_diff>